<commit_message>
Inclusão do logo no documento de visão
</commit_message>
<xml_diff>
--- a/Documentos/1- Documento de Visão - My Nail Salon.docx
+++ b/Documentos/1- Documento de Visão - My Nail Salon.docx
@@ -36,17 +36,66 @@
       <w:pPr>
         <w:jc w:val="center"/>
       </w:pPr>
-    </w:p>
-    <w:p>
-      <w:pPr>
-        <w:pStyle w:val="Ttulo"/>
-      </w:pPr>
-      <w:r>
-        <w:t xml:space="preserve">PROJETO </w:t>
-      </w:r>
-      <w:r>
-        <w:t>MY NAIL SALON</w:t>
-      </w:r>
+      <w:r>
+        <w:drawing>
+          <wp:inline distT="0" distB="0" distL="0" distR="0" wp14:anchorId="1BFEFC7E" wp14:editId="6523B4A9">
+            <wp:extent cx="2071254" cy="1262871"/>
+            <wp:effectExtent l="0" t="0" r="5715" b="0"/>
+            <wp:docPr id="1875936952" name="Imagem 6"/>
+            <wp:cNvGraphicFramePr>
+              <a:graphicFrameLocks xmlns:a="http://schemas.openxmlformats.org/drawingml/2006/main" noChangeAspect="1"/>
+            </wp:cNvGraphicFramePr>
+            <a:graphic xmlns:a="http://schemas.openxmlformats.org/drawingml/2006/main">
+              <a:graphicData uri="http://schemas.openxmlformats.org/drawingml/2006/picture">
+                <pic:pic xmlns:pic="http://schemas.openxmlformats.org/drawingml/2006/picture">
+                  <pic:nvPicPr>
+                    <pic:cNvPr id="0" name="Picture 20"/>
+                    <pic:cNvPicPr>
+                      <a:picLocks noChangeAspect="1" noChangeArrowheads="1"/>
+                    </pic:cNvPicPr>
+                  </pic:nvPicPr>
+                  <pic:blipFill>
+                    <a:blip r:embed="rId8" cstate="print">
+                      <a:extLst>
+                        <a:ext uri="{28A0092B-C50C-407E-A947-70E740481C1C}">
+                          <a14:useLocalDpi xmlns:a14="http://schemas.microsoft.com/office/drawing/2010/main" val="0"/>
+                        </a:ext>
+                      </a:extLst>
+                    </a:blip>
+                    <a:srcRect/>
+                    <a:stretch>
+                      <a:fillRect/>
+                    </a:stretch>
+                  </pic:blipFill>
+                  <pic:spPr bwMode="auto">
+                    <a:xfrm>
+                      <a:off x="0" y="0"/>
+                      <a:ext cx="2083893" cy="1270577"/>
+                    </a:xfrm>
+                    <a:prstGeom prst="rect">
+                      <a:avLst/>
+                    </a:prstGeom>
+                    <a:noFill/>
+                    <a:ln>
+                      <a:noFill/>
+                    </a:ln>
+                  </pic:spPr>
+                </pic:pic>
+              </a:graphicData>
+            </a:graphic>
+          </wp:inline>
+        </w:drawing>
+      </w:r>
+    </w:p>
+    <w:p>
+      <w:pPr>
+        <w:jc w:val="center"/>
+      </w:pPr>
+    </w:p>
+    <w:p>
+      <w:pPr>
+        <w:jc w:val="center"/>
+      </w:pPr>
     </w:p>
     <w:p>
       <w:pPr>
@@ -1102,8 +1151,8 @@
     </w:p>
     <w:p/>
     <w:sectPr>
-      <w:headerReference w:type="default" r:id="rId12"/>
-      <w:footerReference w:type="default" r:id="rId13"/>
+      <w:headerReference w:type="default" r:id="rId13"/>
+      <w:footerReference w:type="default" r:id="rId14"/>
       <w:pgSz w:w="11906" w:h="16838"/>
       <w:pgMar w:top="1417" w:right="1701" w:bottom="1417" w:left="1701" w:header="708" w:footer="708" w:gutter="0"/>
       <w:cols w:space="708"/>
@@ -1362,38 +1411,77 @@
         <w:szCs w:val="18"/>
       </w:rPr>
     </w:pPr>
-    <w:proofErr w:type="spellStart"/>
     <w:r>
       <w:rPr>
         <w:sz w:val="20"/>
         <w:szCs w:val="18"/>
       </w:rPr>
-      <w:t>My</w:t>
+      <w:drawing>
+        <wp:anchor distT="0" distB="0" distL="114300" distR="114300" simplePos="0" relativeHeight="251658240" behindDoc="0" locked="0" layoutInCell="1" allowOverlap="1" wp14:anchorId="7E771032" wp14:editId="407E8DA9">
+          <wp:simplePos x="0" y="0"/>
+          <wp:positionH relativeFrom="margin">
+            <wp:align>left</wp:align>
+          </wp:positionH>
+          <wp:positionV relativeFrom="margin">
+            <wp:posOffset>-339725</wp:posOffset>
+          </wp:positionV>
+          <wp:extent cx="1193165" cy="186690"/>
+          <wp:effectExtent l="0" t="0" r="6985" b="3810"/>
+          <wp:wrapSquare wrapText="bothSides"/>
+          <wp:docPr id="851506221" name="Imagem 4"/>
+          <wp:cNvGraphicFramePr>
+            <a:graphicFrameLocks xmlns:a="http://schemas.openxmlformats.org/drawingml/2006/main" noChangeAspect="1"/>
+          </wp:cNvGraphicFramePr>
+          <a:graphic xmlns:a="http://schemas.openxmlformats.org/drawingml/2006/main">
+            <a:graphicData uri="http://schemas.openxmlformats.org/drawingml/2006/picture">
+              <pic:pic xmlns:pic="http://schemas.openxmlformats.org/drawingml/2006/picture">
+                <pic:nvPicPr>
+                  <pic:cNvPr id="0" name="Picture 13"/>
+                  <pic:cNvPicPr>
+                    <a:picLocks noChangeAspect="1" noChangeArrowheads="1"/>
+                  </pic:cNvPicPr>
+                </pic:nvPicPr>
+                <pic:blipFill>
+                  <a:blip r:embed="rId1">
+                    <a:extLst>
+                      <a:ext uri="{28A0092B-C50C-407E-A947-70E740481C1C}">
+                        <a14:useLocalDpi xmlns:a14="http://schemas.microsoft.com/office/drawing/2010/main" val="0"/>
+                      </a:ext>
+                    </a:extLst>
+                  </a:blip>
+                  <a:srcRect/>
+                  <a:stretch>
+                    <a:fillRect/>
+                  </a:stretch>
+                </pic:blipFill>
+                <pic:spPr bwMode="auto">
+                  <a:xfrm>
+                    <a:off x="0" y="0"/>
+                    <a:ext cx="1193165" cy="186690"/>
+                  </a:xfrm>
+                  <a:prstGeom prst="rect">
+                    <a:avLst/>
+                  </a:prstGeom>
+                  <a:noFill/>
+                  <a:ln>
+                    <a:noFill/>
+                  </a:ln>
+                </pic:spPr>
+              </pic:pic>
+            </a:graphicData>
+          </a:graphic>
+        </wp:anchor>
+      </w:drawing>
     </w:r>
-    <w:proofErr w:type="spellEnd"/>
-    <w:r>
+  </w:p>
+  <w:p>
+    <w:pPr>
+      <w:pStyle w:val="Cabealho"/>
       <w:rPr>
         <w:sz w:val="20"/>
         <w:szCs w:val="18"/>
       </w:rPr>
-      <w:t xml:space="preserve"> </w:t>
-    </w:r>
-    <w:proofErr w:type="spellStart"/>
-    <w:r>
-      <w:rPr>
-        <w:sz w:val="20"/>
-        <w:szCs w:val="18"/>
-      </w:rPr>
-      <w:t>Nail</w:t>
-    </w:r>
-    <w:proofErr w:type="spellEnd"/>
-    <w:r>
-      <w:rPr>
-        <w:sz w:val="20"/>
-        <w:szCs w:val="18"/>
-      </w:rPr>
-      <w:t xml:space="preserve"> Salon</w:t>
-    </w:r>
+    </w:pPr>
     <w:r>
       <w:rPr>
         <w:sz w:val="20"/>
@@ -2285,7 +2373,6 @@
   <w:style w:type="character" w:default="1" w:styleId="Fontepargpadro">
     <w:name w:val="Default Paragraph Font"/>
     <w:uiPriority w:val="1"/>
-    <w:semiHidden/>
     <w:unhideWhenUsed/>
   </w:style>
   <w:style w:type="table" w:default="1" w:styleId="Tabelanormal">

</xml_diff>

<commit_message>
Correção texto Documento de Visão
</commit_message>
<xml_diff>
--- a/Documentos/1- Documento de Visão - My Nail Salon.docx
+++ b/Documentos/1- Documento de Visão - My Nail Salon.docx
@@ -37,6 +37,9 @@
         <w:jc w:val="center"/>
       </w:pPr>
       <w:r>
+        <w:rPr>
+          <w:noProof/>
+        </w:rPr>
         <w:drawing>
           <wp:inline distT="0" distB="0" distL="0" distR="0" wp14:anchorId="1BFEFC7E" wp14:editId="6523B4A9">
             <wp:extent cx="2071254" cy="1262871"/>
@@ -790,21 +793,8 @@
       <w:r>
         <w:t xml:space="preserve">O sistema </w:t>
       </w:r>
-      <w:proofErr w:type="spellStart"/>
-      <w:r>
-        <w:t>My</w:t>
-      </w:r>
-      <w:proofErr w:type="spellEnd"/>
-      <w:r>
-        <w:t xml:space="preserve"> </w:t>
-      </w:r>
-      <w:proofErr w:type="spellStart"/>
-      <w:r>
-        <w:t>Nail</w:t>
-      </w:r>
-      <w:proofErr w:type="spellEnd"/>
-      <w:r>
-        <w:t xml:space="preserve"> Salon</w:t>
+      <w:r>
+        <w:t>My Nail Salon</w:t>
       </w:r>
       <w:r>
         <w:t xml:space="preserve"> terá como objetivo automatizar o gerenciamento das atividades de salões de </w:t>
@@ -887,15 +877,7 @@
         <w:t xml:space="preserve">um </w:t>
       </w:r>
       <w:r>
-        <w:t xml:space="preserve">determinado </w:t>
-      </w:r>
-      <w:proofErr w:type="gramStart"/>
-      <w:r>
-        <w:t>período de tempo</w:t>
-      </w:r>
-      <w:proofErr w:type="gramEnd"/>
-      <w:r>
-        <w:t>.</w:t>
+        <w:t>determinado período de tempo.</w:t>
       </w:r>
     </w:p>
     <w:p/>
@@ -913,7 +895,13 @@
     <w:p/>
     <w:p>
       <w:r>
-        <w:t>A equipe de desenvolvimento do projeto contará com 2 participantes, sendo:</w:t>
+        <w:t xml:space="preserve">A equipe de desenvolvimento do projeto contará com </w:t>
+      </w:r>
+      <w:r>
+        <w:t>1</w:t>
+      </w:r>
+      <w:r>
+        <w:t xml:space="preserve"> participante, sendo:</w:t>
       </w:r>
     </w:p>
     <w:p>
@@ -1040,13 +1028,8 @@
         </w:numPr>
       </w:pPr>
       <w:r>
-        <w:t xml:space="preserve">Linguagem de programação: </w:t>
-      </w:r>
-      <w:proofErr w:type="spellStart"/>
-      <w:r>
-        <w:t>JavaScript</w:t>
-      </w:r>
-      <w:proofErr w:type="spellEnd"/>
+        <w:t>Linguagem de programação: JavaScript</w:t>
+      </w:r>
     </w:p>
     <w:p>
       <w:pPr>
@@ -1413,6 +1396,7 @@
     </w:pPr>
     <w:r>
       <w:rPr>
+        <w:noProof/>
         <w:sz w:val="20"/>
         <w:szCs w:val="18"/>
       </w:rPr>
@@ -2373,6 +2357,7 @@
   <w:style w:type="character" w:default="1" w:styleId="Fontepargpadro">
     <w:name w:val="Default Paragraph Font"/>
     <w:uiPriority w:val="1"/>
+    <w:semiHidden/>
     <w:unhideWhenUsed/>
   </w:style>
   <w:style w:type="table" w:default="1" w:styleId="Tabelanormal">

</xml_diff>

<commit_message>
Ajuste logo Documento de Visão
</commit_message>
<xml_diff>
--- a/Documentos/1- Documento de Visão - My Nail Salon.docx
+++ b/Documentos/1- Documento de Visão - My Nail Salon.docx
@@ -755,7 +755,15 @@
     <w:p/>
     <w:p>
       <w:r>
-        <w:t xml:space="preserve">Devido a falta de uso de softwares apropriados para gerenciar processos de salões de </w:t>
+        <w:t xml:space="preserve">Devido </w:t>
+      </w:r>
+      <w:proofErr w:type="spellStart"/>
+      <w:r>
+        <w:t>a</w:t>
+      </w:r>
+      <w:proofErr w:type="spellEnd"/>
+      <w:r>
+        <w:t xml:space="preserve"> falta de uso de softwares apropriados para gerenciar processos de salões de </w:t>
       </w:r>
       <w:r>
         <w:t>unhas</w:t>
@@ -793,8 +801,21 @@
       <w:r>
         <w:t xml:space="preserve">O sistema </w:t>
       </w:r>
-      <w:r>
-        <w:t>My Nail Salon</w:t>
+      <w:proofErr w:type="spellStart"/>
+      <w:r>
+        <w:t>My</w:t>
+      </w:r>
+      <w:proofErr w:type="spellEnd"/>
+      <w:r>
+        <w:t xml:space="preserve"> </w:t>
+      </w:r>
+      <w:proofErr w:type="spellStart"/>
+      <w:r>
+        <w:t>Nail</w:t>
+      </w:r>
+      <w:proofErr w:type="spellEnd"/>
+      <w:r>
+        <w:t xml:space="preserve"> Salon</w:t>
       </w:r>
       <w:r>
         <w:t xml:space="preserve"> terá como objetivo automatizar o gerenciamento das atividades de salões de </w:t>
@@ -877,7 +898,15 @@
         <w:t xml:space="preserve">um </w:t>
       </w:r>
       <w:r>
-        <w:t>determinado período de tempo.</w:t>
+        <w:t xml:space="preserve">determinado </w:t>
+      </w:r>
+      <w:proofErr w:type="gramStart"/>
+      <w:r>
+        <w:t>período de tempo</w:t>
+      </w:r>
+      <w:proofErr w:type="gramEnd"/>
+      <w:r>
+        <w:t>.</w:t>
       </w:r>
     </w:p>
     <w:p/>
@@ -1028,8 +1057,13 @@
         </w:numPr>
       </w:pPr>
       <w:r>
-        <w:t>Linguagem de programação: JavaScript</w:t>
-      </w:r>
+        <w:t xml:space="preserve">Linguagem de programação: </w:t>
+      </w:r>
+      <w:proofErr w:type="spellStart"/>
+      <w:r>
+        <w:t>JavaScript</w:t>
+      </w:r>
+      <w:proofErr w:type="spellEnd"/>
     </w:p>
     <w:p>
       <w:pPr>
@@ -1401,16 +1435,16 @@
         <w:szCs w:val="18"/>
       </w:rPr>
       <w:drawing>
-        <wp:anchor distT="0" distB="0" distL="114300" distR="114300" simplePos="0" relativeHeight="251658240" behindDoc="0" locked="0" layoutInCell="1" allowOverlap="1" wp14:anchorId="7E771032" wp14:editId="407E8DA9">
+        <wp:anchor distT="0" distB="0" distL="114300" distR="114300" simplePos="0" relativeHeight="251658240" behindDoc="0" locked="0" layoutInCell="1" allowOverlap="1" wp14:anchorId="7E771032" wp14:editId="6A7D3EAD">
           <wp:simplePos x="0" y="0"/>
           <wp:positionH relativeFrom="margin">
             <wp:align>left</wp:align>
           </wp:positionH>
           <wp:positionV relativeFrom="margin">
-            <wp:posOffset>-339725</wp:posOffset>
+            <wp:posOffset>-408305</wp:posOffset>
           </wp:positionV>
-          <wp:extent cx="1193165" cy="186690"/>
-          <wp:effectExtent l="0" t="0" r="6985" b="3810"/>
+          <wp:extent cx="1635760" cy="255905"/>
+          <wp:effectExtent l="0" t="0" r="2540" b="0"/>
           <wp:wrapSquare wrapText="bothSides"/>
           <wp:docPr id="851506221" name="Imagem 4"/>
           <wp:cNvGraphicFramePr>
@@ -1441,7 +1475,7 @@
                 <pic:spPr bwMode="auto">
                   <a:xfrm>
                     <a:off x="0" y="0"/>
-                    <a:ext cx="1193165" cy="186690"/>
+                    <a:ext cx="1635760" cy="255905"/>
                   </a:xfrm>
                   <a:prstGeom prst="rect">
                     <a:avLst/>
@@ -1454,6 +1488,12 @@
               </pic:pic>
             </a:graphicData>
           </a:graphic>
+          <wp14:sizeRelH relativeFrom="margin">
+            <wp14:pctWidth>0</wp14:pctWidth>
+          </wp14:sizeRelH>
+          <wp14:sizeRelV relativeFrom="margin">
+            <wp14:pctHeight>0</wp14:pctHeight>
+          </wp14:sizeRelV>
         </wp:anchor>
       </w:drawing>
     </w:r>

</xml_diff>

<commit_message>
Atualização Doc de Visão 05/02/25
</commit_message>
<xml_diff>
--- a/Documentos/1- Documento de Visão - My Nail Salon.docx
+++ b/Documentos/1- Documento de Visão - My Nail Salon.docx
@@ -200,7 +200,10 @@
               <w:tab w:val="right" w:leader="dot" w:pos="8494"/>
             </w:tabs>
             <w:rPr>
+              <w:rFonts w:asciiTheme="minorHAnsi" w:eastAsiaTheme="minorEastAsia" w:hAnsiTheme="minorHAnsi"/>
               <w:noProof/>
+              <w:szCs w:val="24"/>
+              <w:lang w:eastAsia="pt-BR"/>
             </w:rPr>
           </w:pPr>
           <w:r>
@@ -212,7 +215,7 @@
           <w:r>
             <w:fldChar w:fldCharType="separate"/>
           </w:r>
-          <w:hyperlink w:anchor="_Toc189440795" w:history="1">
+          <w:hyperlink w:anchor="_Toc189619213" w:history="1">
             <w:r>
               <w:rPr>
                 <w:rStyle w:val="Hyperlink"/>
@@ -222,7 +225,10 @@
             </w:r>
             <w:r>
               <w:rPr>
-                <w:noProof/>
+                <w:rFonts w:asciiTheme="minorHAnsi" w:eastAsiaTheme="minorEastAsia" w:hAnsiTheme="minorHAnsi"/>
+                <w:noProof/>
+                <w:szCs w:val="24"/>
+                <w:lang w:eastAsia="pt-BR"/>
               </w:rPr>
               <w:tab/>
             </w:r>
@@ -252,7 +258,7 @@
                 <w:noProof/>
                 <w:webHidden/>
               </w:rPr>
-              <w:instrText xml:space="preserve"> PAGEREF _Toc189440795 \h </w:instrText>
+              <w:instrText xml:space="preserve"> PAGEREF _Toc189619213 \h </w:instrText>
             </w:r>
             <w:r>
               <w:rPr>
@@ -291,10 +297,13 @@
               <w:tab w:val="right" w:leader="dot" w:pos="8494"/>
             </w:tabs>
             <w:rPr>
+              <w:rFonts w:asciiTheme="minorHAnsi" w:eastAsiaTheme="minorEastAsia" w:hAnsiTheme="minorHAnsi"/>
               <w:noProof/>
+              <w:szCs w:val="24"/>
+              <w:lang w:eastAsia="pt-BR"/>
             </w:rPr>
           </w:pPr>
-          <w:hyperlink w:anchor="_Toc189440796" w:history="1">
+          <w:hyperlink w:anchor="_Toc189619214" w:history="1">
             <w:r>
               <w:rPr>
                 <w:rStyle w:val="Hyperlink"/>
@@ -304,7 +313,10 @@
             </w:r>
             <w:r>
               <w:rPr>
-                <w:noProof/>
+                <w:rFonts w:asciiTheme="minorHAnsi" w:eastAsiaTheme="minorEastAsia" w:hAnsiTheme="minorHAnsi"/>
+                <w:noProof/>
+                <w:szCs w:val="24"/>
+                <w:lang w:eastAsia="pt-BR"/>
               </w:rPr>
               <w:tab/>
             </w:r>
@@ -334,7 +346,7 @@
                 <w:noProof/>
                 <w:webHidden/>
               </w:rPr>
-              <w:instrText xml:space="preserve"> PAGEREF _Toc189440796 \h </w:instrText>
+              <w:instrText xml:space="preserve"> PAGEREF _Toc189619214 \h </w:instrText>
             </w:r>
             <w:r>
               <w:rPr>
@@ -373,10 +385,13 @@
               <w:tab w:val="right" w:leader="dot" w:pos="8494"/>
             </w:tabs>
             <w:rPr>
+              <w:rFonts w:asciiTheme="minorHAnsi" w:eastAsiaTheme="minorEastAsia" w:hAnsiTheme="minorHAnsi"/>
               <w:noProof/>
+              <w:szCs w:val="24"/>
+              <w:lang w:eastAsia="pt-BR"/>
             </w:rPr>
           </w:pPr>
-          <w:hyperlink w:anchor="_Toc189440797" w:history="1">
+          <w:hyperlink w:anchor="_Toc189619215" w:history="1">
             <w:r>
               <w:rPr>
                 <w:rStyle w:val="Hyperlink"/>
@@ -386,7 +401,10 @@
             </w:r>
             <w:r>
               <w:rPr>
-                <w:noProof/>
+                <w:rFonts w:asciiTheme="minorHAnsi" w:eastAsiaTheme="minorEastAsia" w:hAnsiTheme="minorHAnsi"/>
+                <w:noProof/>
+                <w:szCs w:val="24"/>
+                <w:lang w:eastAsia="pt-BR"/>
               </w:rPr>
               <w:tab/>
             </w:r>
@@ -416,7 +434,7 @@
                 <w:noProof/>
                 <w:webHidden/>
               </w:rPr>
-              <w:instrText xml:space="preserve"> PAGEREF _Toc189440797 \h </w:instrText>
+              <w:instrText xml:space="preserve"> PAGEREF _Toc189619215 \h </w:instrText>
             </w:r>
             <w:r>
               <w:rPr>
@@ -455,10 +473,13 @@
               <w:tab w:val="right" w:leader="dot" w:pos="8494"/>
             </w:tabs>
             <w:rPr>
+              <w:rFonts w:asciiTheme="minorHAnsi" w:eastAsiaTheme="minorEastAsia" w:hAnsiTheme="minorHAnsi"/>
               <w:noProof/>
+              <w:szCs w:val="24"/>
+              <w:lang w:eastAsia="pt-BR"/>
             </w:rPr>
           </w:pPr>
-          <w:hyperlink w:anchor="_Toc189440798" w:history="1">
+          <w:hyperlink w:anchor="_Toc189619216" w:history="1">
             <w:r>
               <w:rPr>
                 <w:rStyle w:val="Hyperlink"/>
@@ -468,7 +489,10 @@
             </w:r>
             <w:r>
               <w:rPr>
-                <w:noProof/>
+                <w:rFonts w:asciiTheme="minorHAnsi" w:eastAsiaTheme="minorEastAsia" w:hAnsiTheme="minorHAnsi"/>
+                <w:noProof/>
+                <w:szCs w:val="24"/>
+                <w:lang w:eastAsia="pt-BR"/>
               </w:rPr>
               <w:tab/>
             </w:r>
@@ -498,7 +522,7 @@
                 <w:noProof/>
                 <w:webHidden/>
               </w:rPr>
-              <w:instrText xml:space="preserve"> PAGEREF _Toc189440798 \h </w:instrText>
+              <w:instrText xml:space="preserve"> PAGEREF _Toc189619216 \h </w:instrText>
             </w:r>
             <w:r>
               <w:rPr>
@@ -537,10 +561,13 @@
               <w:tab w:val="right" w:leader="dot" w:pos="8494"/>
             </w:tabs>
             <w:rPr>
+              <w:rFonts w:asciiTheme="minorHAnsi" w:eastAsiaTheme="minorEastAsia" w:hAnsiTheme="minorHAnsi"/>
               <w:noProof/>
+              <w:szCs w:val="24"/>
+              <w:lang w:eastAsia="pt-BR"/>
             </w:rPr>
           </w:pPr>
-          <w:hyperlink w:anchor="_Toc189440799" w:history="1">
+          <w:hyperlink w:anchor="_Toc189619217" w:history="1">
             <w:r>
               <w:rPr>
                 <w:rStyle w:val="Hyperlink"/>
@@ -550,7 +577,10 @@
             </w:r>
             <w:r>
               <w:rPr>
-                <w:noProof/>
+                <w:rFonts w:asciiTheme="minorHAnsi" w:eastAsiaTheme="minorEastAsia" w:hAnsiTheme="minorHAnsi"/>
+                <w:noProof/>
+                <w:szCs w:val="24"/>
+                <w:lang w:eastAsia="pt-BR"/>
               </w:rPr>
               <w:tab/>
             </w:r>
@@ -580,7 +610,7 @@
                 <w:noProof/>
                 <w:webHidden/>
               </w:rPr>
-              <w:instrText xml:space="preserve"> PAGEREF _Toc189440799 \h </w:instrText>
+              <w:instrText xml:space="preserve"> PAGEREF _Toc189619217 \h </w:instrText>
             </w:r>
             <w:r>
               <w:rPr>
@@ -619,10 +649,13 @@
               <w:tab w:val="right" w:leader="dot" w:pos="8494"/>
             </w:tabs>
             <w:rPr>
+              <w:rFonts w:asciiTheme="minorHAnsi" w:eastAsiaTheme="minorEastAsia" w:hAnsiTheme="minorHAnsi"/>
               <w:noProof/>
+              <w:szCs w:val="24"/>
+              <w:lang w:eastAsia="pt-BR"/>
             </w:rPr>
           </w:pPr>
-          <w:hyperlink w:anchor="_Toc189440800" w:history="1">
+          <w:hyperlink w:anchor="_Toc189619218" w:history="1">
             <w:r>
               <w:rPr>
                 <w:rStyle w:val="Hyperlink"/>
@@ -632,7 +665,10 @@
             </w:r>
             <w:r>
               <w:rPr>
-                <w:noProof/>
+                <w:rFonts w:asciiTheme="minorHAnsi" w:eastAsiaTheme="minorEastAsia" w:hAnsiTheme="minorHAnsi"/>
+                <w:noProof/>
+                <w:szCs w:val="24"/>
+                <w:lang w:eastAsia="pt-BR"/>
               </w:rPr>
               <w:tab/>
             </w:r>
@@ -662,7 +698,7 @@
                 <w:noProof/>
                 <w:webHidden/>
               </w:rPr>
-              <w:instrText xml:space="preserve"> PAGEREF _Toc189440800 \h </w:instrText>
+              <w:instrText xml:space="preserve"> PAGEREF _Toc189619218 \h </w:instrText>
             </w:r>
             <w:r>
               <w:rPr>
@@ -721,7 +757,7 @@
       <w:pPr>
         <w:pStyle w:val="Ttulo1"/>
       </w:pPr>
-      <w:bookmarkStart w:id="0" w:name="_Toc189440795"/>
+      <w:bookmarkStart w:id="0" w:name="_Toc189619213"/>
       <w:r>
         <w:lastRenderedPageBreak/>
         <w:t>Objetivo</w:t>
@@ -746,7 +782,7 @@
       <w:pPr>
         <w:pStyle w:val="Ttulo1"/>
       </w:pPr>
-      <w:bookmarkStart w:id="1" w:name="_Toc189440796"/>
+      <w:bookmarkStart w:id="1" w:name="_Toc189619214"/>
       <w:r>
         <w:t>Necessidades do Negócio</w:t>
       </w:r>
@@ -757,11 +793,9 @@
       <w:r>
         <w:t xml:space="preserve">Devido </w:t>
       </w:r>
-      <w:proofErr w:type="spellStart"/>
-      <w:r>
-        <w:t>a</w:t>
-      </w:r>
-      <w:proofErr w:type="spellEnd"/>
+      <w:r>
+        <w:t>à</w:t>
+      </w:r>
       <w:r>
         <w:t xml:space="preserve"> falta de uso de softwares apropriados para gerenciar processos de salões de </w:t>
       </w:r>
@@ -790,7 +824,7 @@
       <w:pPr>
         <w:pStyle w:val="Ttulo1"/>
       </w:pPr>
-      <w:bookmarkStart w:id="2" w:name="_Toc189440797"/>
+      <w:bookmarkStart w:id="2" w:name="_Toc189619215"/>
       <w:r>
         <w:t>Descrição do Escopo</w:t>
       </w:r>
@@ -898,15 +932,7 @@
         <w:t xml:space="preserve">um </w:t>
       </w:r>
       <w:r>
-        <w:t xml:space="preserve">determinado </w:t>
-      </w:r>
-      <w:proofErr w:type="gramStart"/>
-      <w:r>
-        <w:t>período de tempo</w:t>
-      </w:r>
-      <w:proofErr w:type="gramEnd"/>
-      <w:r>
-        <w:t>.</w:t>
+        <w:t>determinado período de tempo.</w:t>
       </w:r>
     </w:p>
     <w:p/>
@@ -915,7 +941,7 @@
       <w:pPr>
         <w:pStyle w:val="Ttulo1"/>
       </w:pPr>
-      <w:bookmarkStart w:id="3" w:name="_Toc189440798"/>
+      <w:bookmarkStart w:id="3" w:name="_Toc189619216"/>
       <w:r>
         <w:t>Equipe</w:t>
       </w:r>
@@ -1012,7 +1038,7 @@
       <w:pPr>
         <w:pStyle w:val="Ttulo1"/>
       </w:pPr>
-      <w:bookmarkStart w:id="4" w:name="_Toc189440799"/>
+      <w:bookmarkStart w:id="4" w:name="_Toc189619217"/>
       <w:r>
         <w:t>Especificações Técnicas</w:t>
       </w:r>
@@ -1076,29 +1102,28 @@
       <w:r>
         <w:t xml:space="preserve">Realização de testes unitários para garantir a qualidade do código desenvolvido: </w:t>
       </w:r>
-      <w:commentRangeStart w:id="5"/>
-      <w:r>
-        <w:t>[definir]</w:t>
-      </w:r>
-      <w:commentRangeEnd w:id="5"/>
-      <w:r>
-        <w:rPr>
-          <w:rStyle w:val="Refdecomentrio"/>
-        </w:rPr>
-        <w:commentReference w:id="5"/>
+      <w:r>
+        <w:t xml:space="preserve">Framework </w:t>
+      </w:r>
+      <w:proofErr w:type="spellStart"/>
+      <w:r>
+        <w:t>Jest</w:t>
+      </w:r>
+      <w:proofErr w:type="spellEnd"/>
+      <w:r>
+        <w:t>.</w:t>
       </w:r>
     </w:p>
     <w:p/>
-    <w:p/>
     <w:p>
       <w:pPr>
         <w:pStyle w:val="Ttulo1"/>
       </w:pPr>
-      <w:bookmarkStart w:id="6" w:name="_Toc189440800"/>
+      <w:bookmarkStart w:id="5" w:name="_Toc189619218"/>
       <w:r>
         <w:t>Riscos</w:t>
       </w:r>
-      <w:bookmarkEnd w:id="6"/>
+      <w:bookmarkEnd w:id="5"/>
     </w:p>
     <w:p/>
     <w:p>
@@ -1163,13 +1188,31 @@
         </w:numPr>
       </w:pPr>
       <w:r>
-        <w:t>Não conseguir implementar a funcionalidade requisitada.</w:t>
+        <w:t>Não conseguir implementar a</w:t>
+      </w:r>
+      <w:r>
+        <w:t xml:space="preserve">lgumas das </w:t>
+      </w:r>
+      <w:r>
+        <w:t>funcionalidade</w:t>
+      </w:r>
+      <w:r>
+        <w:t>s</w:t>
+      </w:r>
+      <w:r>
+        <w:t xml:space="preserve"> requisitada</w:t>
+      </w:r>
+      <w:r>
+        <w:t>s</w:t>
+      </w:r>
+      <w:r>
+        <w:t>.</w:t>
       </w:r>
     </w:p>
     <w:p/>
     <w:sectPr>
-      <w:headerReference w:type="default" r:id="rId13"/>
-      <w:footerReference w:type="default" r:id="rId14"/>
+      <w:headerReference w:type="default" r:id="rId9"/>
+      <w:footerReference w:type="default" r:id="rId10"/>
       <w:pgSz w:w="11906" w:h="16838"/>
       <w:pgMar w:top="1417" w:right="1701" w:bottom="1417" w:left="1701" w:header="708" w:footer="708" w:gutter="0"/>
       <w:cols w:space="708"/>
@@ -1177,46 +1220,6 @@
     </w:sectPr>
   </w:body>
 </w:document>
-</file>
-
-<file path=word/comments.xml><?xml version="1.0" encoding="utf-8"?>
-<w:comments xmlns:wpc="http://schemas.microsoft.com/office/word/2010/wordprocessingCanvas" xmlns:cx="http://schemas.microsoft.com/office/drawing/2014/chartex" xmlns:cx1="http://schemas.microsoft.com/office/drawing/2015/9/8/chartex" xmlns:cx2="http://schemas.microsoft.com/office/drawing/2015/10/21/chartex" xmlns:cx3="http://schemas.microsoft.com/office/drawing/2016/5/9/chartex" xmlns:cx4="http://schemas.microsoft.com/office/drawing/2016/5/10/chartex" xmlns:cx5="http://schemas.microsoft.com/office/drawing/2016/5/11/chartex" xmlns:cx6="http://schemas.microsoft.com/office/drawing/2016/5/12/chartex" xmlns:cx7="http://schemas.microsoft.com/office/drawing/2016/5/13/chartex" xmlns:cx8="http://schemas.microsoft.com/office/drawing/2016/5/14/chartex" xmlns:mc="http://schemas.openxmlformats.org/markup-compatibility/2006" xmlns:aink="http://schemas.microsoft.com/office/drawing/2016/ink" xmlns:am3d="http://schemas.microsoft.com/office/drawing/2017/model3d" xmlns:o="urn:schemas-microsoft-com:office:office" xmlns:oel="http://schemas.microsoft.com/office/2019/extlst" xmlns:r="http://schemas.openxmlformats.org/officeDocument/2006/relationships" xmlns:m="http://schemas.openxmlformats.org/officeDocument/2006/math" xmlns:v="urn:schemas-microsoft-com:vml" xmlns:wp14="http://schemas.microsoft.com/office/word/2010/wordprocessingDrawing" xmlns:wp="http://schemas.openxmlformats.org/drawingml/2006/wordprocessingDrawing" xmlns:w10="urn:schemas-microsoft-com:office:word" xmlns:w="http://schemas.openxmlformats.org/wordprocessingml/2006/main" xmlns:w14="http://schemas.microsoft.com/office/word/2010/wordml" xmlns:w15="http://schemas.microsoft.com/office/word/2012/wordml" xmlns:w16cex="http://schemas.microsoft.com/office/word/2018/wordml/cex" xmlns:w16cid="http://schemas.microsoft.com/office/word/2016/wordml/cid" xmlns:w16="http://schemas.microsoft.com/office/word/2018/wordml" xmlns:w16du="http://schemas.microsoft.com/office/word/2023/wordml/word16du" xmlns:w16sdtdh="http://schemas.microsoft.com/office/word/2020/wordml/sdtdatahash" xmlns:w16sdtfl="http://schemas.microsoft.com/office/word/2024/wordml/sdtformatlock" xmlns:w16se="http://schemas.microsoft.com/office/word/2015/wordml/symex" xmlns:wpg="http://schemas.microsoft.com/office/word/2010/wordprocessingGroup" xmlns:wpi="http://schemas.microsoft.com/office/word/2010/wordprocessingInk" xmlns:wne="http://schemas.microsoft.com/office/word/2006/wordml" xmlns:wps="http://schemas.microsoft.com/office/word/2010/wordprocessingShape" mc:Ignorable="w14 w15 w16se w16cid w16 w16cex w16sdtdh w16sdtfl w16du wp14">
-  <w:comment w:id="5" w:author="Gabriella Xavier" w:date="2025-02-03T01:46:00Z" w:initials="GX">
-    <w:p>
-      <w:pPr>
-        <w:pStyle w:val="Textodecomentrio"/>
-        <w:jc w:val="left"/>
-      </w:pPr>
-      <w:r>
-        <w:rPr>
-          <w:rStyle w:val="Refdecomentrio"/>
-        </w:rPr>
-        <w:annotationRef/>
-      </w:r>
-      <w:r>
-        <w:t>Definir algum framework em JS para realização de testes unitários</w:t>
-      </w:r>
-    </w:p>
-  </w:comment>
-</w:comments>
-</file>
-
-<file path=word/commentsExtended.xml><?xml version="1.0" encoding="utf-8"?>
-<w15:commentsEx xmlns:wpc="http://schemas.microsoft.com/office/word/2010/wordprocessingCanvas" xmlns:cx="http://schemas.microsoft.com/office/drawing/2014/chartex" xmlns:cx1="http://schemas.microsoft.com/office/drawing/2015/9/8/chartex" xmlns:cx2="http://schemas.microsoft.com/office/drawing/2015/10/21/chartex" xmlns:cx3="http://schemas.microsoft.com/office/drawing/2016/5/9/chartex" xmlns:cx4="http://schemas.microsoft.com/office/drawing/2016/5/10/chartex" xmlns:cx5="http://schemas.microsoft.com/office/drawing/2016/5/11/chartex" xmlns:cx6="http://schemas.microsoft.com/office/drawing/2016/5/12/chartex" xmlns:cx7="http://schemas.microsoft.com/office/drawing/2016/5/13/chartex" xmlns:cx8="http://schemas.microsoft.com/office/drawing/2016/5/14/chartex" xmlns:mc="http://schemas.openxmlformats.org/markup-compatibility/2006" xmlns:aink="http://schemas.microsoft.com/office/drawing/2016/ink" xmlns:am3d="http://schemas.microsoft.com/office/drawing/2017/model3d" xmlns:o="urn:schemas-microsoft-com:office:office" xmlns:oel="http://schemas.microsoft.com/office/2019/extlst" xmlns:r="http://schemas.openxmlformats.org/officeDocument/2006/relationships" xmlns:m="http://schemas.openxmlformats.org/officeDocument/2006/math" xmlns:v="urn:schemas-microsoft-com:vml" xmlns:wp14="http://schemas.microsoft.com/office/word/2010/wordprocessingDrawing" xmlns:wp="http://schemas.openxmlformats.org/drawingml/2006/wordprocessingDrawing" xmlns:w10="urn:schemas-microsoft-com:office:word" xmlns:w="http://schemas.openxmlformats.org/wordprocessingml/2006/main" xmlns:w14="http://schemas.microsoft.com/office/word/2010/wordml" xmlns:w15="http://schemas.microsoft.com/office/word/2012/wordml" xmlns:w16cex="http://schemas.microsoft.com/office/word/2018/wordml/cex" xmlns:w16cid="http://schemas.microsoft.com/office/word/2016/wordml/cid" xmlns:w16="http://schemas.microsoft.com/office/word/2018/wordml" xmlns:w16du="http://schemas.microsoft.com/office/word/2023/wordml/word16du" xmlns:w16sdtdh="http://schemas.microsoft.com/office/word/2020/wordml/sdtdatahash" xmlns:w16sdtfl="http://schemas.microsoft.com/office/word/2024/wordml/sdtformatlock" xmlns:w16se="http://schemas.microsoft.com/office/word/2015/wordml/symex" xmlns:wpg="http://schemas.microsoft.com/office/word/2010/wordprocessingGroup" xmlns:wpi="http://schemas.microsoft.com/office/word/2010/wordprocessingInk" xmlns:wne="http://schemas.microsoft.com/office/word/2006/wordml" xmlns:wps="http://schemas.microsoft.com/office/word/2010/wordprocessingShape" mc:Ignorable="w14 w15 w16se w16cid w16 w16cex w16sdtdh w16sdtfl w16du wp14">
-  <w15:commentEx w15:paraId="58C9E636" w15:done="0"/>
-</w15:commentsEx>
-</file>
-
-<file path=word/commentsExtensible.xml><?xml version="1.0" encoding="utf-8"?>
-<w16cex:commentsExtensible xmlns:wpc="http://schemas.microsoft.com/office/word/2010/wordprocessingCanvas" xmlns:cx="http://schemas.microsoft.com/office/drawing/2014/chartex" xmlns:cx1="http://schemas.microsoft.com/office/drawing/2015/9/8/chartex" xmlns:cx2="http://schemas.microsoft.com/office/drawing/2015/10/21/chartex" xmlns:cx3="http://schemas.microsoft.com/office/drawing/2016/5/9/chartex" xmlns:cx4="http://schemas.microsoft.com/office/drawing/2016/5/10/chartex" xmlns:cx5="http://schemas.microsoft.com/office/drawing/2016/5/11/chartex" xmlns:cx6="http://schemas.microsoft.com/office/drawing/2016/5/12/chartex" xmlns:cx7="http://schemas.microsoft.com/office/drawing/2016/5/13/chartex" xmlns:cx8="http://schemas.microsoft.com/office/drawing/2016/5/14/chartex" xmlns:cr="http://schemas.microsoft.com/office/comments/2020/reactions" xmlns:mc="http://schemas.openxmlformats.org/markup-compatibility/2006" xmlns:aink="http://schemas.microsoft.com/office/drawing/2016/ink" xmlns:am3d="http://schemas.microsoft.com/office/drawing/2017/model3d" xmlns:o="urn:schemas-microsoft-com:office:office" xmlns:oel="http://schemas.microsoft.com/office/2019/extlst" xmlns:r="http://schemas.openxmlformats.org/officeDocument/2006/relationships" xmlns:m="http://schemas.openxmlformats.org/officeDocument/2006/math" xmlns:v="urn:schemas-microsoft-com:vml" xmlns:wp14="http://schemas.microsoft.com/office/word/2010/wordprocessingDrawing" xmlns:wp="http://schemas.openxmlformats.org/drawingml/2006/wordprocessingDrawing" xmlns:w10="urn:schemas-microsoft-com:office:word" xmlns:w="http://schemas.openxmlformats.org/wordprocessingml/2006/main" xmlns:w14="http://schemas.microsoft.com/office/word/2010/wordml" xmlns:w15="http://schemas.microsoft.com/office/word/2012/wordml" xmlns:w16cex="http://schemas.microsoft.com/office/word/2018/wordml/cex" xmlns:w16cid="http://schemas.microsoft.com/office/word/2016/wordml/cid" xmlns:w16="http://schemas.microsoft.com/office/word/2018/wordml" xmlns:w16du="http://schemas.microsoft.com/office/word/2023/wordml/word16du" xmlns:w16sdtdh="http://schemas.microsoft.com/office/word/2020/wordml/sdtdatahash" xmlns:w16sdtfl="http://schemas.microsoft.com/office/word/2024/wordml/sdtformatlock" xmlns:w16se="http://schemas.microsoft.com/office/word/2015/wordml/symex" xmlns:wpg="http://schemas.microsoft.com/office/word/2010/wordprocessingGroup" xmlns:wpi="http://schemas.microsoft.com/office/word/2010/wordprocessingInk" xmlns:wne="http://schemas.microsoft.com/office/word/2006/wordml" xmlns:wps="http://schemas.microsoft.com/office/word/2010/wordprocessingShape" mc:Ignorable="w14 w15 w16se w16cid w16 w16cex w16sdtdh w16sdtfl cr w16du wp14">
-  <w16cex:commentExtensible w16cex:durableId="00AFC8D0" w16cex:dateUtc="2025-02-03T04:46:00Z"/>
-</w16cex:commentsExtensible>
-</file>
-
-<file path=word/commentsIds.xml><?xml version="1.0" encoding="utf-8"?>
-<w16cid:commentsIds xmlns:wpc="http://schemas.microsoft.com/office/word/2010/wordprocessingCanvas" xmlns:cx="http://schemas.microsoft.com/office/drawing/2014/chartex" xmlns:cx1="http://schemas.microsoft.com/office/drawing/2015/9/8/chartex" xmlns:cx2="http://schemas.microsoft.com/office/drawing/2015/10/21/chartex" xmlns:cx3="http://schemas.microsoft.com/office/drawing/2016/5/9/chartex" xmlns:cx4="http://schemas.microsoft.com/office/drawing/2016/5/10/chartex" xmlns:cx5="http://schemas.microsoft.com/office/drawing/2016/5/11/chartex" xmlns:cx6="http://schemas.microsoft.com/office/drawing/2016/5/12/chartex" xmlns:cx7="http://schemas.microsoft.com/office/drawing/2016/5/13/chartex" xmlns:cx8="http://schemas.microsoft.com/office/drawing/2016/5/14/chartex" xmlns:mc="http://schemas.openxmlformats.org/markup-compatibility/2006" xmlns:aink="http://schemas.microsoft.com/office/drawing/2016/ink" xmlns:am3d="http://schemas.microsoft.com/office/drawing/2017/model3d" xmlns:o="urn:schemas-microsoft-com:office:office" xmlns:oel="http://schemas.microsoft.com/office/2019/extlst" xmlns:r="http://schemas.openxmlformats.org/officeDocument/2006/relationships" xmlns:m="http://schemas.openxmlformats.org/officeDocument/2006/math" xmlns:v="urn:schemas-microsoft-com:vml" xmlns:wp14="http://schemas.microsoft.com/office/word/2010/wordprocessingDrawing" xmlns:wp="http://schemas.openxmlformats.org/drawingml/2006/wordprocessingDrawing" xmlns:w10="urn:schemas-microsoft-com:office:word" xmlns:w="http://schemas.openxmlformats.org/wordprocessingml/2006/main" xmlns:w14="http://schemas.microsoft.com/office/word/2010/wordml" xmlns:w15="http://schemas.microsoft.com/office/word/2012/wordml" xmlns:w16cex="http://schemas.microsoft.com/office/word/2018/wordml/cex" xmlns:w16cid="http://schemas.microsoft.com/office/word/2016/wordml/cid" xmlns:w16="http://schemas.microsoft.com/office/word/2018/wordml" xmlns:w16du="http://schemas.microsoft.com/office/word/2023/wordml/word16du" xmlns:w16sdtdh="http://schemas.microsoft.com/office/word/2020/wordml/sdtdatahash" xmlns:w16sdtfl="http://schemas.microsoft.com/office/word/2024/wordml/sdtformatlock" xmlns:w16se="http://schemas.microsoft.com/office/word/2015/wordml/symex" xmlns:wpg="http://schemas.microsoft.com/office/word/2010/wordprocessingGroup" xmlns:wpi="http://schemas.microsoft.com/office/word/2010/wordprocessingInk" xmlns:wne="http://schemas.microsoft.com/office/word/2006/wordml" xmlns:wps="http://schemas.microsoft.com/office/word/2010/wordprocessingShape" mc:Ignorable="w14 w15 w16se w16cid w16 w16cex w16sdtdh w16sdtfl w16du wp14">
-  <w16cid:commentId w16cid:paraId="58C9E636" w16cid:durableId="00AFC8D0"/>
-</w16cid:commentsIds>
 </file>
 
 <file path=word/endnotes.xml><?xml version="1.0" encoding="utf-8"?>
@@ -1741,14 +1744,6 @@
     <w:abstractNumId w:val="0"/>
   </w:num>
 </w:numbering>
-</file>
-
-<file path=word/people.xml><?xml version="1.0" encoding="utf-8"?>
-<w15:people xmlns:wpc="http://schemas.microsoft.com/office/word/2010/wordprocessingCanvas" xmlns:cx="http://schemas.microsoft.com/office/drawing/2014/chartex" xmlns:cx1="http://schemas.microsoft.com/office/drawing/2015/9/8/chartex" xmlns:cx2="http://schemas.microsoft.com/office/drawing/2015/10/21/chartex" xmlns:cx3="http://schemas.microsoft.com/office/drawing/2016/5/9/chartex" xmlns:cx4="http://schemas.microsoft.com/office/drawing/2016/5/10/chartex" xmlns:cx5="http://schemas.microsoft.com/office/drawing/2016/5/11/chartex" xmlns:cx6="http://schemas.microsoft.com/office/drawing/2016/5/12/chartex" xmlns:cx7="http://schemas.microsoft.com/office/drawing/2016/5/13/chartex" xmlns:cx8="http://schemas.microsoft.com/office/drawing/2016/5/14/chartex" xmlns:mc="http://schemas.openxmlformats.org/markup-compatibility/2006" xmlns:aink="http://schemas.microsoft.com/office/drawing/2016/ink" xmlns:am3d="http://schemas.microsoft.com/office/drawing/2017/model3d" xmlns:o="urn:schemas-microsoft-com:office:office" xmlns:oel="http://schemas.microsoft.com/office/2019/extlst" xmlns:r="http://schemas.openxmlformats.org/officeDocument/2006/relationships" xmlns:m="http://schemas.openxmlformats.org/officeDocument/2006/math" xmlns:v="urn:schemas-microsoft-com:vml" xmlns:wp14="http://schemas.microsoft.com/office/word/2010/wordprocessingDrawing" xmlns:wp="http://schemas.openxmlformats.org/drawingml/2006/wordprocessingDrawing" xmlns:w10="urn:schemas-microsoft-com:office:word" xmlns:w="http://schemas.openxmlformats.org/wordprocessingml/2006/main" xmlns:w14="http://schemas.microsoft.com/office/word/2010/wordml" xmlns:w15="http://schemas.microsoft.com/office/word/2012/wordml" xmlns:w16cex="http://schemas.microsoft.com/office/word/2018/wordml/cex" xmlns:w16cid="http://schemas.microsoft.com/office/word/2016/wordml/cid" xmlns:w16="http://schemas.microsoft.com/office/word/2018/wordml" xmlns:w16du="http://schemas.microsoft.com/office/word/2023/wordml/word16du" xmlns:w16sdtdh="http://schemas.microsoft.com/office/word/2020/wordml/sdtdatahash" xmlns:w16sdtfl="http://schemas.microsoft.com/office/word/2024/wordml/sdtformatlock" xmlns:w16se="http://schemas.microsoft.com/office/word/2015/wordml/symex" xmlns:wpg="http://schemas.microsoft.com/office/word/2010/wordprocessingGroup" xmlns:wpi="http://schemas.microsoft.com/office/word/2010/wordprocessingInk" xmlns:wne="http://schemas.microsoft.com/office/word/2006/wordml" xmlns:wps="http://schemas.microsoft.com/office/word/2010/wordprocessingShape" mc:Ignorable="w14 w15 w16se w16cid w16 w16cex w16sdtdh w16sdtfl w16du wp14">
-  <w15:person w15:author="Gabriella Xavier">
-    <w15:presenceInfo w15:providerId="None" w15:userId="Gabriella Xavier"/>
-  </w15:person>
-</w15:people>
 </file>
 
 <file path=word/styles.xml><?xml version="1.0" encoding="utf-8"?>

</xml_diff>